<commit_message>
CHG: Sehenswuerdigkeiten mischen und Refactoring
kartenstapel als stack, shuffle zum mischen
Spielplatten einfügen refactored
Spielbretttest erweitert für Figuren verteilen
</commit_message>
<xml_diff>
--- a/Documentation/Modell/CRC_Cards.docx
+++ b/Documentation/Modell/CRC_Cards.docx
@@ -563,10 +563,7 @@
             <w:tcW w:w="4993" w:type="dxa"/>
             <w:shd w:val="clear" w:color="auto" w:fill="F2DBDB" w:themeFill="accent2" w:themeFillTint="33"/>
           </w:tcPr>
-          <w:p>
-            <w:bookmarkStart w:id="0" w:name="_GoBack"/>
-            <w:bookmarkEnd w:id="0"/>
-          </w:p>
+          <w:p/>
           <w:p>
             <w:r>
               <w:t>Spielkarte</w:t>
@@ -892,94 +889,6 @@
           </w:tcPr>
           <w:p>
             <w:r>
-              <w:t>Spielkarte</w:t>
-            </w:r>
-          </w:p>
-        </w:tc>
-      </w:tr>
-      <w:tr>
-        <w:trPr>
-          <w:trHeight w:val="707"/>
-        </w:trPr>
-        <w:tc>
-          <w:tcPr>
-            <w:tcW w:w="4606" w:type="dxa"/>
-            <w:shd w:val="clear" w:color="auto" w:fill="EAF1DD" w:themeFill="accent3" w:themeFillTint="33"/>
-          </w:tcPr>
-          <w:p>
-            <w:pPr>
-              <w:rPr>
-                <w:i/>
-              </w:rPr>
-            </w:pPr>
-            <w:r>
-              <w:rPr>
-                <w:i/>
-              </w:rPr>
-              <w:t>Sehenswürdigkeit</w:t>
-            </w:r>
-          </w:p>
-          <w:p>
-            <w:pPr>
-              <w:rPr>
-                <w:i/>
-              </w:rPr>
-            </w:pPr>
-            <w:r>
-              <w:rPr>
-                <w:i/>
-              </w:rPr>
-              <w:t>frei? (</w:t>
-            </w:r>
-            <w:proofErr w:type="spellStart"/>
-            <w:r>
-              <w:rPr>
-                <w:i/>
-              </w:rPr>
-              <w:t>ziehbar</w:t>
-            </w:r>
-            <w:proofErr w:type="spellEnd"/>
-            <w:r>
-              <w:rPr>
-                <w:i/>
-              </w:rPr>
-              <w:t>)</w:t>
-            </w:r>
-          </w:p>
-        </w:tc>
-        <w:tc>
-          <w:tcPr>
-            <w:tcW w:w="4606" w:type="dxa"/>
-            <w:shd w:val="clear" w:color="auto" w:fill="F2DBDB" w:themeFill="accent2" w:themeFillTint="33"/>
-          </w:tcPr>
-          <w:p>
-            <w:r>
-              <w:t>Sehenswürdigkeit</w:t>
-            </w:r>
-          </w:p>
-        </w:tc>
-      </w:tr>
-    </w:tbl>
-    <w:p/>
-    <w:tbl>
-      <w:tblPr>
-        <w:tblStyle w:val="Tabellenraster"/>
-        <w:tblW w:w="0" w:type="auto"/>
-        <w:tblLook w:val="04A0" w:firstRow="1" w:lastRow="0" w:firstColumn="1" w:lastColumn="0" w:noHBand="0" w:noVBand="1"/>
-      </w:tblPr>
-      <w:tblGrid>
-        <w:gridCol w:w="4606"/>
-        <w:gridCol w:w="4606"/>
-      </w:tblGrid>
-      <w:tr>
-        <w:tc>
-          <w:tcPr>
-            <w:tcW w:w="9212" w:type="dxa"/>
-            <w:gridSpan w:val="2"/>
-            <w:shd w:val="clear" w:color="auto" w:fill="FFFFCC"/>
-          </w:tcPr>
-          <w:p>
-            <w:r>
               <w:t>Sehenswürdigkeit</w:t>
             </w:r>
           </w:p>
@@ -1036,21 +945,10 @@
               <w:rPr>
                 <w:i/>
               </w:rPr>
-              <w:t>Spielplatte</w:t>
-            </w:r>
-          </w:p>
-          <w:p>
-            <w:pPr>
-              <w:rPr>
-                <w:i/>
-              </w:rPr>
-            </w:pPr>
-            <w:r>
-              <w:rPr>
-                <w:i/>
-              </w:rPr>
               <w:t>Infos</w:t>
             </w:r>
+            <w:bookmarkStart w:id="0" w:name="_GoBack"/>
+            <w:bookmarkEnd w:id="0"/>
           </w:p>
         </w:tc>
         <w:tc>
@@ -1060,11 +958,7 @@
           </w:tcPr>
           <w:p/>
           <w:p/>
-          <w:p>
-            <w:r>
-              <w:t>Spielplatte</w:t>
-            </w:r>
-          </w:p>
+          <w:p/>
         </w:tc>
       </w:tr>
     </w:tbl>

</xml_diff>